<commit_message>
weboldal készítés első lépései
</commit_message>
<xml_diff>
--- a/documentation/Dokumentacio.docx
+++ b/documentation/Dokumentacio.docx
@@ -157,27 +157,7 @@
           <w:sz w:val="24"/>
           <w:szCs w:val="24"/>
         </w:rPr>
-        <w:t xml:space="preserve"> a felhasználót egy alakzat kiválasztására van megjelenítve a fő </w:t>
-      </w:r>
-      <w:proofErr w:type="spellStart"/>
-      <w:proofErr w:type="gramStart"/>
-      <w:r>
-        <w:rPr>
-          <w:rFonts w:ascii="Times New Roman" w:hAnsi="Times New Roman" w:cs="Times New Roman"/>
-          <w:sz w:val="24"/>
-          <w:szCs w:val="24"/>
-        </w:rPr>
-        <w:t>pictoreboxban</w:t>
-      </w:r>
-      <w:proofErr w:type="spellEnd"/>
-      <w:proofErr w:type="gramEnd"/>
-      <w:r>
-        <w:rPr>
-          <w:rFonts w:ascii="Times New Roman" w:hAnsi="Times New Roman" w:cs="Times New Roman"/>
-          <w:sz w:val="24"/>
-          <w:szCs w:val="24"/>
-        </w:rPr>
-        <w:t xml:space="preserve"> ami később a kiválasztott alakzatot jeleníti majd meg.</w:t>
+        <w:t xml:space="preserve"> a felhasználót egy alakzat kiválasztására van megjelenítve a fő pictoreboxban ami később a kiválasztott alakzatot jeleníti majd meg.</w:t>
       </w:r>
     </w:p>
     <w:p>
@@ -288,7 +268,6 @@
           <w:szCs w:val="24"/>
         </w:rPr>
       </w:pPr>
-      <w:proofErr w:type="spellStart"/>
       <w:r>
         <w:rPr>
           <w:rFonts w:ascii="Times New Roman" w:hAnsi="Times New Roman" w:cs="Times New Roman"/>
@@ -307,7 +286,6 @@
         </w:rPr>
         <w:t>ok</w:t>
       </w:r>
-      <w:proofErr w:type="spellEnd"/>
       <w:r>
         <w:rPr>
           <w:rFonts w:ascii="Times New Roman" w:hAnsi="Times New Roman" w:cs="Times New Roman"/>
@@ -341,7 +319,6 @@
         </w:rPr>
         <w:t>A képen továbbá szerepelnek az oldalak és egyéb értékek megjelölései (</w:t>
       </w:r>
-      <w:proofErr w:type="gramStart"/>
       <w:r>
         <w:rPr>
           <w:rFonts w:ascii="Times New Roman" w:hAnsi="Times New Roman" w:cs="Times New Roman"/>
@@ -350,7 +327,6 @@
         </w:rPr>
         <w:t>a</w:t>
       </w:r>
-      <w:proofErr w:type="gramEnd"/>
       <w:r>
         <w:rPr>
           <w:rFonts w:ascii="Times New Roman" w:hAnsi="Times New Roman" w:cs="Times New Roman"/>
@@ -407,37 +383,18 @@
           <w:sz w:val="24"/>
           <w:szCs w:val="24"/>
         </w:rPr>
-        <w:t xml:space="preserve">A második </w:t>
-      </w:r>
-      <w:proofErr w:type="spellStart"/>
-      <w:r>
-        <w:rPr>
-          <w:rFonts w:ascii="Times New Roman" w:hAnsi="Times New Roman" w:cs="Times New Roman"/>
-          <w:sz w:val="24"/>
-          <w:szCs w:val="24"/>
-        </w:rPr>
-        <w:t>picturebox</w:t>
-      </w:r>
-      <w:proofErr w:type="spellEnd"/>
-      <w:r>
-        <w:rPr>
-          <w:rFonts w:ascii="Times New Roman" w:hAnsi="Times New Roman" w:cs="Times New Roman"/>
-          <w:sz w:val="24"/>
-          <w:szCs w:val="24"/>
-        </w:rPr>
-        <w:t xml:space="preserve"> a kiválasztott testhez/síkidomhoz tartozó képleteket jeleníti meg.</w:t>
-      </w:r>
-    </w:p>
-    <w:p>
-      <w:pPr>
-        <w:jc w:val="both"/>
-        <w:rPr>
-          <w:rFonts w:ascii="Times New Roman" w:hAnsi="Times New Roman" w:cs="Times New Roman"/>
-          <w:sz w:val="24"/>
-          <w:szCs w:val="24"/>
-        </w:rPr>
-      </w:pPr>
-      <w:proofErr w:type="spellStart"/>
+        <w:t>A második picturebox a kiválasztott testhez/síkidomhoz tartozó képleteket jeleníti meg.</w:t>
+      </w:r>
+    </w:p>
+    <w:p>
+      <w:pPr>
+        <w:jc w:val="both"/>
+        <w:rPr>
+          <w:rFonts w:ascii="Times New Roman" w:hAnsi="Times New Roman" w:cs="Times New Roman"/>
+          <w:sz w:val="24"/>
+          <w:szCs w:val="24"/>
+        </w:rPr>
+      </w:pPr>
       <w:r>
         <w:rPr>
           <w:rFonts w:ascii="Times New Roman" w:hAnsi="Times New Roman" w:cs="Times New Roman"/>
@@ -445,9 +402,66 @@
           <w:sz w:val="24"/>
           <w:szCs w:val="24"/>
         </w:rPr>
-        <w:t>Button</w:t>
-      </w:r>
-      <w:proofErr w:type="spellEnd"/>
+        <w:t>Button:</w:t>
+      </w:r>
+      <w:r>
+        <w:rPr>
+          <w:rFonts w:ascii="Times New Roman" w:hAnsi="Times New Roman" w:cs="Times New Roman"/>
+          <w:sz w:val="24"/>
+          <w:szCs w:val="24"/>
+        </w:rPr>
+        <w:t xml:space="preserve"> A</w:t>
+      </w:r>
+      <w:r>
+        <w:rPr>
+          <w:rFonts w:ascii="Times New Roman" w:hAnsi="Times New Roman" w:cs="Times New Roman"/>
+          <w:sz w:val="24"/>
+          <w:szCs w:val="24"/>
+        </w:rPr>
+        <w:t>z oldal</w:t>
+      </w:r>
+      <w:r>
+        <w:rPr>
+          <w:rFonts w:ascii="Times New Roman" w:hAnsi="Times New Roman" w:cs="Times New Roman"/>
+          <w:sz w:val="24"/>
+          <w:szCs w:val="24"/>
+        </w:rPr>
+        <w:t xml:space="preserve"> alján szereplő gomb, amire kattintva a felhasználó megkapja labelökben megjelenítve a képletek és megadott adatok alapján az eredményeket.</w:t>
+      </w:r>
+      <w:r>
+        <w:rPr>
+          <w:rFonts w:ascii="Times New Roman" w:hAnsi="Times New Roman" w:cs="Times New Roman"/>
+          <w:sz w:val="24"/>
+          <w:szCs w:val="24"/>
+        </w:rPr>
+        <w:t xml:space="preserve"> Az eredményeket a felhasználó által textboxokban megadott érté</w:t>
+      </w:r>
+      <w:r>
+        <w:rPr>
+          <w:rFonts w:ascii="Times New Roman" w:hAnsi="Times New Roman" w:cs="Times New Roman"/>
+          <w:sz w:val="24"/>
+          <w:szCs w:val="24"/>
+        </w:rPr>
+        <w:t>kek képletekbe való behely</w:t>
+      </w:r>
+      <w:r>
+        <w:rPr>
+          <w:rFonts w:ascii="Times New Roman" w:hAnsi="Times New Roman" w:cs="Times New Roman"/>
+          <w:sz w:val="24"/>
+          <w:szCs w:val="24"/>
+        </w:rPr>
+        <w:t>ettesítése alapján kapjuk meg.</w:t>
+      </w:r>
+    </w:p>
+    <w:p>
+      <w:pPr>
+        <w:jc w:val="both"/>
+        <w:rPr>
+          <w:rFonts w:ascii="Times New Roman" w:hAnsi="Times New Roman" w:cs="Times New Roman"/>
+          <w:sz w:val="24"/>
+          <w:szCs w:val="24"/>
+        </w:rPr>
+      </w:pPr>
       <w:r>
         <w:rPr>
           <w:rFonts w:ascii="Times New Roman" w:hAnsi="Times New Roman" w:cs="Times New Roman"/>
@@ -455,73 +469,15 @@
           <w:sz w:val="24"/>
           <w:szCs w:val="24"/>
         </w:rPr>
-        <w:t>:</w:t>
-      </w:r>
-      <w:r>
-        <w:rPr>
-          <w:rFonts w:ascii="Times New Roman" w:hAnsi="Times New Roman" w:cs="Times New Roman"/>
-          <w:sz w:val="24"/>
-          <w:szCs w:val="24"/>
-        </w:rPr>
-        <w:t xml:space="preserve"> A</w:t>
-      </w:r>
-      <w:r>
-        <w:rPr>
-          <w:rFonts w:ascii="Times New Roman" w:hAnsi="Times New Roman" w:cs="Times New Roman"/>
-          <w:sz w:val="24"/>
-          <w:szCs w:val="24"/>
-        </w:rPr>
-        <w:t>z oldal</w:t>
-      </w:r>
-      <w:r>
-        <w:rPr>
-          <w:rFonts w:ascii="Times New Roman" w:hAnsi="Times New Roman" w:cs="Times New Roman"/>
-          <w:sz w:val="24"/>
-          <w:szCs w:val="24"/>
-        </w:rPr>
-        <w:t xml:space="preserve"> alján szereplő gomb, amire kattintva a felhasználó megkapja labelökben megjelenítve a képletek és megadott adatok alapján az eredményeket.</w:t>
-      </w:r>
-      <w:r>
-        <w:rPr>
-          <w:rFonts w:ascii="Times New Roman" w:hAnsi="Times New Roman" w:cs="Times New Roman"/>
-          <w:sz w:val="24"/>
-          <w:szCs w:val="24"/>
-        </w:rPr>
-        <w:t xml:space="preserve"> Az eredményeket a felhasználó által </w:t>
-      </w:r>
-      <w:proofErr w:type="spellStart"/>
-      <w:r>
-        <w:rPr>
-          <w:rFonts w:ascii="Times New Roman" w:hAnsi="Times New Roman" w:cs="Times New Roman"/>
-          <w:sz w:val="24"/>
-          <w:szCs w:val="24"/>
-        </w:rPr>
-        <w:t>textboxokban</w:t>
-      </w:r>
-      <w:proofErr w:type="spellEnd"/>
-      <w:r>
-        <w:rPr>
-          <w:rFonts w:ascii="Times New Roman" w:hAnsi="Times New Roman" w:cs="Times New Roman"/>
-          <w:sz w:val="24"/>
-          <w:szCs w:val="24"/>
-        </w:rPr>
-        <w:t xml:space="preserve"> megadott érté</w:t>
-      </w:r>
-      <w:r>
-        <w:rPr>
-          <w:rFonts w:ascii="Times New Roman" w:hAnsi="Times New Roman" w:cs="Times New Roman"/>
-          <w:sz w:val="24"/>
-          <w:szCs w:val="24"/>
-        </w:rPr>
-        <w:t>kek képletekbe való behely</w:t>
-      </w:r>
-      <w:r>
-        <w:rPr>
-          <w:rFonts w:ascii="Times New Roman" w:hAnsi="Times New Roman" w:cs="Times New Roman"/>
-          <w:sz w:val="24"/>
-          <w:szCs w:val="24"/>
-        </w:rPr>
-        <w:t>ettesítése alapján kapjuk meg.</w:t>
+        <w:t>Címkék:</w:t>
+      </w:r>
+      <w:r>
+        <w:rPr>
+          <w:rFonts w:ascii="Times New Roman" w:hAnsi="Times New Roman" w:cs="Times New Roman"/>
+          <w:sz w:val="24"/>
+          <w:szCs w:val="24"/>
+        </w:rPr>
+        <w:t xml:space="preserve"> Ezek a form komponensek lesznek felelősek a felhasználó által megadott adatok képletekbe való behelyettesítése utáni K, T, V, A eredmények megjelenítésére.</w:t>
       </w:r>
     </w:p>
     <w:p>
@@ -540,33 +496,31 @@
           <w:sz w:val="24"/>
           <w:szCs w:val="24"/>
         </w:rPr>
-        <w:t>Címkék:</w:t>
-      </w:r>
-      <w:r>
-        <w:rPr>
-          <w:rFonts w:ascii="Times New Roman" w:hAnsi="Times New Roman" w:cs="Times New Roman"/>
-          <w:sz w:val="24"/>
-          <w:szCs w:val="24"/>
-        </w:rPr>
-        <w:t xml:space="preserve"> Ezek a </w:t>
-      </w:r>
-      <w:proofErr w:type="spellStart"/>
-      <w:r>
-        <w:rPr>
-          <w:rFonts w:ascii="Times New Roman" w:hAnsi="Times New Roman" w:cs="Times New Roman"/>
-          <w:sz w:val="24"/>
-          <w:szCs w:val="24"/>
-        </w:rPr>
-        <w:t>form</w:t>
-      </w:r>
-      <w:proofErr w:type="spellEnd"/>
-      <w:r>
-        <w:rPr>
-          <w:rFonts w:ascii="Times New Roman" w:hAnsi="Times New Roman" w:cs="Times New Roman"/>
-          <w:sz w:val="24"/>
-          <w:szCs w:val="24"/>
-        </w:rPr>
-        <w:t xml:space="preserve"> komponensek lesznek felelősek a felhasználó által megadott adatok képletekbe való behelyettesítése utáni K, T, V, A eredmények megjelenítésére.</w:t>
+        <w:t>Szövegdobozok</w:t>
+      </w:r>
+      <w:r>
+        <w:rPr>
+          <w:rFonts w:ascii="Times New Roman" w:hAnsi="Times New Roman" w:cs="Times New Roman"/>
+          <w:sz w:val="24"/>
+          <w:szCs w:val="24"/>
+        </w:rPr>
+        <w:t>: Ezek</w:t>
+      </w:r>
+      <w:r>
+        <w:rPr>
+          <w:rFonts w:ascii="Times New Roman" w:hAnsi="Times New Roman" w:cs="Times New Roman"/>
+          <w:sz w:val="24"/>
+          <w:szCs w:val="24"/>
+        </w:rPr>
+        <w:t xml:space="preserve"> a</w:t>
+      </w:r>
+      <w:r>
+        <w:rPr>
+          <w:rFonts w:ascii="Times New Roman" w:hAnsi="Times New Roman" w:cs="Times New Roman"/>
+          <w:sz w:val="24"/>
+          <w:szCs w:val="24"/>
+        </w:rPr>
+        <w:t xml:space="preserve"> form komponensek lesznek azok a mezők, amik a felhasználó számára lehetővé teszik, hogy megadhassa a képletekbe behelyettesítendő és azok által a K, T, V, A kiszámításához szükséges adatokat.</w:t>
       </w:r>
     </w:p>
     <w:p>
@@ -585,71 +539,163 @@
           <w:sz w:val="24"/>
           <w:szCs w:val="24"/>
         </w:rPr>
-        <w:t>Szövegdobozok</w:t>
-      </w:r>
-      <w:r>
-        <w:rPr>
-          <w:rFonts w:ascii="Times New Roman" w:hAnsi="Times New Roman" w:cs="Times New Roman"/>
-          <w:sz w:val="24"/>
-          <w:szCs w:val="24"/>
-        </w:rPr>
-        <w:t>: Ezek</w:t>
-      </w:r>
-      <w:r>
-        <w:rPr>
-          <w:rFonts w:ascii="Times New Roman" w:hAnsi="Times New Roman" w:cs="Times New Roman"/>
-          <w:sz w:val="24"/>
-          <w:szCs w:val="24"/>
-        </w:rPr>
-        <w:t xml:space="preserve"> a</w:t>
-      </w:r>
-      <w:r>
-        <w:rPr>
-          <w:rFonts w:ascii="Times New Roman" w:hAnsi="Times New Roman" w:cs="Times New Roman"/>
-          <w:sz w:val="24"/>
-          <w:szCs w:val="24"/>
-        </w:rPr>
-        <w:t xml:space="preserve"> </w:t>
-      </w:r>
-      <w:proofErr w:type="spellStart"/>
-      <w:r>
-        <w:rPr>
-          <w:rFonts w:ascii="Times New Roman" w:hAnsi="Times New Roman" w:cs="Times New Roman"/>
-          <w:sz w:val="24"/>
-          <w:szCs w:val="24"/>
-        </w:rPr>
-        <w:t>form</w:t>
-      </w:r>
-      <w:proofErr w:type="spellEnd"/>
-      <w:r>
-        <w:rPr>
-          <w:rFonts w:ascii="Times New Roman" w:hAnsi="Times New Roman" w:cs="Times New Roman"/>
-          <w:sz w:val="24"/>
-          <w:szCs w:val="24"/>
-        </w:rPr>
-        <w:t xml:space="preserve"> komponensek lesznek azok a mezők, amik a felhasználó számára lehetővé teszik, hogy megadhassa a képletekbe behelyettesítendő és azok által a K, T, V, A kiszámításához szükséges adatokat.</w:t>
-      </w:r>
-    </w:p>
-    <w:p>
-      <w:pPr>
-        <w:jc w:val="both"/>
-        <w:rPr>
-          <w:rFonts w:ascii="Times New Roman" w:hAnsi="Times New Roman" w:cs="Times New Roman"/>
-          <w:sz w:val="24"/>
-          <w:szCs w:val="24"/>
-        </w:rPr>
-      </w:pPr>
-      <w:proofErr w:type="spellStart"/>
-      <w:r>
+        <w:t>Listbox:</w:t>
+      </w:r>
+      <w:r>
+        <w:rPr>
+          <w:rFonts w:ascii="Times New Roman" w:hAnsi="Times New Roman" w:cs="Times New Roman"/>
+          <w:sz w:val="24"/>
+          <w:szCs w:val="24"/>
+        </w:rPr>
+        <w:t xml:space="preserve"> Tárolja a futás időtartama alatt véghezvitt számításokat</w:t>
+      </w:r>
+      <w:r>
+        <w:rPr>
+          <w:rFonts w:ascii="Times New Roman" w:hAnsi="Times New Roman" w:cs="Times New Roman"/>
+          <w:sz w:val="24"/>
+          <w:szCs w:val="24"/>
+        </w:rPr>
+        <w:t>, azok eredményei</w:t>
+      </w:r>
+      <w:r>
+        <w:rPr>
+          <w:rFonts w:ascii="Times New Roman" w:hAnsi="Times New Roman" w:cs="Times New Roman"/>
+          <w:sz w:val="24"/>
+          <w:szCs w:val="24"/>
+        </w:rPr>
+        <w:t>t</w:t>
+      </w:r>
+      <w:r>
+        <w:rPr>
+          <w:rFonts w:ascii="Times New Roman" w:hAnsi="Times New Roman" w:cs="Times New Roman"/>
+          <w:sz w:val="24"/>
+          <w:szCs w:val="24"/>
+        </w:rPr>
+        <w:t xml:space="preserve"> valamint a megadott adatokat</w:t>
+      </w:r>
+      <w:r>
+        <w:rPr>
+          <w:rFonts w:ascii="Times New Roman" w:hAnsi="Times New Roman" w:cs="Times New Roman"/>
+          <w:sz w:val="24"/>
+          <w:szCs w:val="24"/>
+        </w:rPr>
+        <w:t>.</w:t>
+      </w:r>
+    </w:p>
+    <w:p>
+      <w:pPr>
+        <w:jc w:val="both"/>
+        <w:rPr>
+          <w:rFonts w:ascii="Times New Roman" w:hAnsi="Times New Roman" w:cs="Times New Roman"/>
+          <w:sz w:val="24"/>
+          <w:szCs w:val="24"/>
+        </w:rPr>
+      </w:pPr>
+      <w:r>
+        <w:rPr>
+          <w:rFonts w:ascii="Times New Roman" w:hAnsi="Times New Roman" w:cs="Times New Roman"/>
+          <w:sz w:val="24"/>
+          <w:szCs w:val="24"/>
+        </w:rPr>
+        <w:t xml:space="preserve">További </w:t>
+      </w:r>
+      <w:r>
+        <w:rPr>
+          <w:rFonts w:ascii="Times New Roman" w:hAnsi="Times New Roman" w:cs="Times New Roman"/>
+          <w:sz w:val="24"/>
+          <w:szCs w:val="24"/>
+        </w:rPr>
+        <w:t xml:space="preserve">testek, síkidomok megadása, kiszámolása </w:t>
+      </w:r>
+      <w:r>
+        <w:rPr>
+          <w:rFonts w:ascii="Times New Roman" w:hAnsi="Times New Roman" w:cs="Times New Roman"/>
+          <w:sz w:val="24"/>
+          <w:szCs w:val="24"/>
+        </w:rPr>
+        <w:t>olyan módon történik, hogy a combobox tartalmát megváltoztatjuk, kiválasztunk egy másik testet, ami kiüríti a szövegdobozok tartalmát, a pictureboxban lévő képet a helyes testre, síkidomra állítja át</w:t>
+      </w:r>
+      <w:r>
+        <w:rPr>
+          <w:rFonts w:ascii="Times New Roman" w:hAnsi="Times New Roman" w:cs="Times New Roman"/>
+          <w:sz w:val="24"/>
+          <w:szCs w:val="24"/>
+        </w:rPr>
+        <w:t xml:space="preserve"> valamint a már elmentett </w:t>
+      </w:r>
+      <w:r>
+        <w:rPr>
+          <w:rFonts w:ascii="Times New Roman" w:hAnsi="Times New Roman" w:cs="Times New Roman"/>
+          <w:sz w:val="24"/>
+          <w:szCs w:val="24"/>
+        </w:rPr>
+        <w:t>adatokat tartalmazó változókat kiürítjük.</w:t>
+      </w:r>
+      <w:r>
+        <w:rPr>
+          <w:rFonts w:ascii="Times New Roman" w:hAnsi="Times New Roman" w:cs="Times New Roman"/>
+          <w:sz w:val="24"/>
+          <w:szCs w:val="24"/>
+        </w:rPr>
+        <w:t xml:space="preserve"> Ezek után már adhatunk is meg másik testnek adatokat.</w:t>
+      </w:r>
+      <w:r>
+        <w:rPr>
+          <w:rFonts w:ascii="Times New Roman" w:hAnsi="Times New Roman" w:cs="Times New Roman"/>
+          <w:sz w:val="24"/>
+          <w:szCs w:val="24"/>
+        </w:rPr>
+        <w:t xml:space="preserve"> Azonos test esetében szimplán lehet változtatni adatokat a szövegdobozokban.</w:t>
+      </w:r>
+    </w:p>
+    <w:p>
+      <w:pPr>
+        <w:jc w:val="both"/>
+        <w:rPr>
+          <w:rFonts w:ascii="Times New Roman" w:hAnsi="Times New Roman" w:cs="Times New Roman"/>
+          <w:sz w:val="24"/>
+          <w:szCs w:val="24"/>
+        </w:rPr>
+      </w:pPr>
+    </w:p>
+    <w:p>
+      <w:pPr>
+        <w:jc w:val="both"/>
+        <w:rPr>
+          <w:rFonts w:ascii="Times New Roman" w:hAnsi="Times New Roman" w:cs="Times New Roman"/>
+          <w:sz w:val="24"/>
+          <w:szCs w:val="24"/>
+        </w:rPr>
+      </w:pPr>
+    </w:p>
+    <w:p>
+      <w:pPr>
+        <w:jc w:val="both"/>
+        <w:rPr>
+          <w:rFonts w:ascii="Times New Roman" w:hAnsi="Times New Roman" w:cs="Times New Roman"/>
+          <w:sz w:val="24"/>
+          <w:szCs w:val="24"/>
+        </w:rPr>
+      </w:pPr>
+      <w:r>
+        <w:rPr>
+          <w:rFonts w:ascii="Times New Roman" w:hAnsi="Times New Roman" w:cs="Times New Roman"/>
+          <w:sz w:val="24"/>
+          <w:szCs w:val="24"/>
+        </w:rPr>
+        <w:t>A sikeres szoftver és projekt elkészítéséhez kellendő képletek:</w:t>
+      </w:r>
+    </w:p>
+    <w:p>
+      <w:pPr>
+        <w:jc w:val="both"/>
         <w:rPr>
           <w:rFonts w:ascii="Times New Roman" w:hAnsi="Times New Roman" w:cs="Times New Roman"/>
           <w:b/>
           <w:sz w:val="24"/>
           <w:szCs w:val="24"/>
         </w:rPr>
-        <w:t>Listbox</w:t>
-      </w:r>
-      <w:proofErr w:type="spellEnd"/>
+      </w:pPr>
       <w:r>
         <w:rPr>
           <w:rFonts w:ascii="Times New Roman" w:hAnsi="Times New Roman" w:cs="Times New Roman"/>
@@ -657,169 +703,473 @@
           <w:sz w:val="24"/>
           <w:szCs w:val="24"/>
         </w:rPr>
-        <w:t>:</w:t>
-      </w:r>
-      <w:r>
-        <w:rPr>
-          <w:rFonts w:ascii="Times New Roman" w:hAnsi="Times New Roman" w:cs="Times New Roman"/>
-          <w:sz w:val="24"/>
-          <w:szCs w:val="24"/>
-        </w:rPr>
-        <w:t xml:space="preserve"> Tárolja a futás időtartama alatt véghezvitt számításokat</w:t>
-      </w:r>
-      <w:r>
-        <w:rPr>
-          <w:rFonts w:ascii="Times New Roman" w:hAnsi="Times New Roman" w:cs="Times New Roman"/>
-          <w:sz w:val="24"/>
-          <w:szCs w:val="24"/>
-        </w:rPr>
-        <w:t>, azok eredményei</w:t>
-      </w:r>
-      <w:r>
-        <w:rPr>
-          <w:rFonts w:ascii="Times New Roman" w:hAnsi="Times New Roman" w:cs="Times New Roman"/>
-          <w:sz w:val="24"/>
-          <w:szCs w:val="24"/>
-        </w:rPr>
-        <w:t>t</w:t>
-      </w:r>
-      <w:r>
-        <w:rPr>
-          <w:rFonts w:ascii="Times New Roman" w:hAnsi="Times New Roman" w:cs="Times New Roman"/>
-          <w:sz w:val="24"/>
-          <w:szCs w:val="24"/>
-        </w:rPr>
-        <w:t xml:space="preserve"> valamint a megadott adatokat</w:t>
-      </w:r>
-      <w:r>
-        <w:rPr>
-          <w:rFonts w:ascii="Times New Roman" w:hAnsi="Times New Roman" w:cs="Times New Roman"/>
-          <w:sz w:val="24"/>
-          <w:szCs w:val="24"/>
-        </w:rPr>
-        <w:t>.</w:t>
-      </w:r>
-    </w:p>
-    <w:p>
-      <w:pPr>
-        <w:jc w:val="both"/>
-        <w:rPr>
-          <w:rFonts w:ascii="Times New Roman" w:hAnsi="Times New Roman" w:cs="Times New Roman"/>
-          <w:sz w:val="24"/>
-          <w:szCs w:val="24"/>
-        </w:rPr>
-      </w:pPr>
-      <w:r>
-        <w:rPr>
-          <w:rFonts w:ascii="Times New Roman" w:hAnsi="Times New Roman" w:cs="Times New Roman"/>
-          <w:sz w:val="24"/>
-          <w:szCs w:val="24"/>
-        </w:rPr>
-        <w:t xml:space="preserve">További </w:t>
-      </w:r>
-      <w:r>
-        <w:rPr>
-          <w:rFonts w:ascii="Times New Roman" w:hAnsi="Times New Roman" w:cs="Times New Roman"/>
-          <w:sz w:val="24"/>
-          <w:szCs w:val="24"/>
-        </w:rPr>
-        <w:t xml:space="preserve">testek, síkidomok megadása, kiszámolása </w:t>
-      </w:r>
-      <w:r>
-        <w:rPr>
-          <w:rFonts w:ascii="Times New Roman" w:hAnsi="Times New Roman" w:cs="Times New Roman"/>
-          <w:sz w:val="24"/>
-          <w:szCs w:val="24"/>
-        </w:rPr>
-        <w:t xml:space="preserve">olyan módon történik, hogy a combobox tartalmát megváltoztatjuk, kiválasztunk egy másik testet, ami kiüríti a szövegdobozok tartalmát, a </w:t>
-      </w:r>
-      <w:proofErr w:type="spellStart"/>
-      <w:r>
-        <w:rPr>
-          <w:rFonts w:ascii="Times New Roman" w:hAnsi="Times New Roman" w:cs="Times New Roman"/>
-          <w:sz w:val="24"/>
-          <w:szCs w:val="24"/>
-        </w:rPr>
-        <w:t>pictureboxban</w:t>
-      </w:r>
-      <w:proofErr w:type="spellEnd"/>
-      <w:r>
-        <w:rPr>
-          <w:rFonts w:ascii="Times New Roman" w:hAnsi="Times New Roman" w:cs="Times New Roman"/>
-          <w:sz w:val="24"/>
-          <w:szCs w:val="24"/>
-        </w:rPr>
-        <w:t xml:space="preserve"> lévő képet a helyes testre, síkidomra állítja át</w:t>
-      </w:r>
-      <w:r>
-        <w:rPr>
-          <w:rFonts w:ascii="Times New Roman" w:hAnsi="Times New Roman" w:cs="Times New Roman"/>
-          <w:sz w:val="24"/>
-          <w:szCs w:val="24"/>
-        </w:rPr>
-        <w:t xml:space="preserve"> valamint a már elmentett </w:t>
-      </w:r>
-      <w:r>
-        <w:rPr>
-          <w:rFonts w:ascii="Times New Roman" w:hAnsi="Times New Roman" w:cs="Times New Roman"/>
-          <w:sz w:val="24"/>
-          <w:szCs w:val="24"/>
-        </w:rPr>
-        <w:t>adatokat tartalmazó változókat kiürítjük.</w:t>
-      </w:r>
-      <w:r>
-        <w:rPr>
-          <w:rFonts w:ascii="Times New Roman" w:hAnsi="Times New Roman" w:cs="Times New Roman"/>
-          <w:sz w:val="24"/>
-          <w:szCs w:val="24"/>
-        </w:rPr>
-        <w:t xml:space="preserve"> Ezek után már adhatunk is meg másik testnek adatokat.</w:t>
-      </w:r>
-      <w:r>
-        <w:rPr>
-          <w:rFonts w:ascii="Times New Roman" w:hAnsi="Times New Roman" w:cs="Times New Roman"/>
-          <w:sz w:val="24"/>
-          <w:szCs w:val="24"/>
-        </w:rPr>
-        <w:t xml:space="preserve"> Azonos test esetében szimplán lehet változtatni adatokat a szövegdobozokban.</w:t>
-      </w:r>
-    </w:p>
-    <w:p>
-      <w:pPr>
-        <w:jc w:val="both"/>
-        <w:rPr>
-          <w:rFonts w:ascii="Times New Roman" w:hAnsi="Times New Roman" w:cs="Times New Roman"/>
-          <w:sz w:val="24"/>
-          <w:szCs w:val="24"/>
-        </w:rPr>
-      </w:pPr>
-    </w:p>
-    <w:p>
-      <w:pPr>
-        <w:jc w:val="both"/>
-        <w:rPr>
-          <w:rFonts w:ascii="Times New Roman" w:hAnsi="Times New Roman" w:cs="Times New Roman"/>
-          <w:sz w:val="24"/>
-          <w:szCs w:val="24"/>
-        </w:rPr>
-      </w:pPr>
-    </w:p>
-    <w:p>
-      <w:pPr>
-        <w:jc w:val="both"/>
-        <w:rPr>
-          <w:rFonts w:ascii="Times New Roman" w:hAnsi="Times New Roman" w:cs="Times New Roman"/>
-          <w:sz w:val="24"/>
-          <w:szCs w:val="24"/>
-        </w:rPr>
-      </w:pPr>
-      <w:r>
-        <w:rPr>
-          <w:rFonts w:ascii="Times New Roman" w:hAnsi="Times New Roman" w:cs="Times New Roman"/>
-          <w:sz w:val="24"/>
-          <w:szCs w:val="24"/>
-        </w:rPr>
-        <w:t>A sikeres szoftver és projekt elkészítéséhez kellendő képletek:</w:t>
+        <w:t>Síkidomok:</w:t>
+      </w:r>
+    </w:p>
+    <w:p>
+      <w:pPr>
+        <w:pStyle w:val="Listaszerbekezds"/>
+        <w:numPr>
+          <w:ilvl w:val="0"/>
+          <w:numId w:val="2"/>
+        </w:numPr>
+        <w:jc w:val="both"/>
+        <w:rPr>
+          <w:rFonts w:ascii="Times New Roman" w:hAnsi="Times New Roman" w:cs="Times New Roman"/>
+          <w:sz w:val="24"/>
+          <w:szCs w:val="24"/>
+        </w:rPr>
+      </w:pPr>
+      <w:r>
+        <w:rPr>
+          <w:rFonts w:ascii="Times New Roman" w:hAnsi="Times New Roman" w:cs="Times New Roman"/>
+          <w:sz w:val="24"/>
+          <w:szCs w:val="24"/>
+        </w:rPr>
+        <w:t xml:space="preserve">Háromszög területe: </w:t>
+      </w:r>
+      <w:r>
+        <w:t>am/2</w:t>
+      </w:r>
+    </w:p>
+    <w:p>
+      <w:pPr>
+        <w:pStyle w:val="Listaszerbekezds"/>
+        <w:numPr>
+          <w:ilvl w:val="0"/>
+          <w:numId w:val="2"/>
+        </w:numPr>
+        <w:jc w:val="both"/>
+        <w:rPr>
+          <w:rFonts w:ascii="Times New Roman" w:hAnsi="Times New Roman" w:cs="Times New Roman"/>
+          <w:sz w:val="24"/>
+          <w:szCs w:val="24"/>
+          <w:vertAlign w:val="superscript"/>
+        </w:rPr>
+      </w:pPr>
+      <w:r>
+        <w:rPr>
+          <w:rFonts w:ascii="Times New Roman" w:hAnsi="Times New Roman" w:cs="Times New Roman"/>
+          <w:sz w:val="24"/>
+          <w:szCs w:val="24"/>
+        </w:rPr>
+        <w:t>Háromszög kerülete: a</w:t>
+      </w:r>
+      <w:r>
+        <w:rPr>
+          <w:rFonts w:ascii="Times New Roman" w:hAnsi="Times New Roman" w:cs="Times New Roman"/>
+          <w:sz w:val="24"/>
+          <w:szCs w:val="24"/>
+          <w:vertAlign w:val="superscript"/>
+        </w:rPr>
+        <w:t>2</w:t>
+      </w:r>
+      <w:r>
+        <w:rPr>
+          <w:rFonts w:ascii="Times New Roman" w:hAnsi="Times New Roman" w:cs="Times New Roman"/>
+          <w:sz w:val="24"/>
+          <w:szCs w:val="24"/>
+        </w:rPr>
+        <w:t>+b</w:t>
+      </w:r>
+      <w:r>
+        <w:rPr>
+          <w:rFonts w:ascii="Times New Roman" w:hAnsi="Times New Roman" w:cs="Times New Roman"/>
+          <w:sz w:val="24"/>
+          <w:szCs w:val="24"/>
+          <w:vertAlign w:val="superscript"/>
+        </w:rPr>
+        <w:t>2</w:t>
+      </w:r>
+      <w:r>
+        <w:rPr>
+          <w:rFonts w:ascii="Times New Roman" w:hAnsi="Times New Roman" w:cs="Times New Roman"/>
+          <w:sz w:val="24"/>
+          <w:szCs w:val="24"/>
+        </w:rPr>
+        <w:t>=c</w:t>
+      </w:r>
+      <w:r>
+        <w:rPr>
+          <w:rFonts w:ascii="Times New Roman" w:hAnsi="Times New Roman" w:cs="Times New Roman"/>
+          <w:sz w:val="24"/>
+          <w:szCs w:val="24"/>
+          <w:vertAlign w:val="superscript"/>
+        </w:rPr>
+        <w:t>2</w:t>
+      </w:r>
+    </w:p>
+    <w:p>
+      <w:pPr>
+        <w:pStyle w:val="Listaszerbekezds"/>
+        <w:numPr>
+          <w:ilvl w:val="0"/>
+          <w:numId w:val="2"/>
+        </w:numPr>
+        <w:jc w:val="both"/>
+        <w:rPr>
+          <w:rFonts w:ascii="Times New Roman" w:hAnsi="Times New Roman" w:cs="Times New Roman"/>
+          <w:sz w:val="24"/>
+          <w:szCs w:val="24"/>
+        </w:rPr>
+      </w:pPr>
+      <w:r>
+        <w:rPr>
+          <w:rFonts w:ascii="Times New Roman" w:hAnsi="Times New Roman" w:cs="Times New Roman"/>
+          <w:sz w:val="24"/>
+          <w:szCs w:val="24"/>
+        </w:rPr>
+        <w:t>Négyzet kerülete: K = 4a</w:t>
+      </w:r>
+    </w:p>
+    <w:p>
+      <w:pPr>
+        <w:pStyle w:val="Listaszerbekezds"/>
+        <w:numPr>
+          <w:ilvl w:val="0"/>
+          <w:numId w:val="2"/>
+        </w:numPr>
+        <w:jc w:val="both"/>
+        <w:rPr>
+          <w:rFonts w:ascii="Times New Roman" w:hAnsi="Times New Roman" w:cs="Times New Roman"/>
+          <w:sz w:val="24"/>
+          <w:szCs w:val="24"/>
+        </w:rPr>
+      </w:pPr>
+      <w:r>
+        <w:rPr>
+          <w:rFonts w:ascii="Times New Roman" w:hAnsi="Times New Roman" w:cs="Times New Roman"/>
+          <w:sz w:val="24"/>
+          <w:szCs w:val="24"/>
+        </w:rPr>
+        <w:t>Négyzet területe: T = a</w:t>
+      </w:r>
+      <w:r>
+        <w:rPr>
+          <w:rFonts w:ascii="Times New Roman" w:hAnsi="Times New Roman" w:cs="Times New Roman"/>
+          <w:sz w:val="24"/>
+          <w:szCs w:val="24"/>
+          <w:vertAlign w:val="superscript"/>
+        </w:rPr>
+        <w:t>2</w:t>
+      </w:r>
+      <w:r>
+        <w:rPr>
+          <w:rFonts w:ascii="Times New Roman" w:hAnsi="Times New Roman" w:cs="Times New Roman"/>
+          <w:sz w:val="24"/>
+          <w:szCs w:val="24"/>
+        </w:rPr>
+        <w:t xml:space="preserve"> = d</w:t>
+      </w:r>
+      <w:r>
+        <w:rPr>
+          <w:rFonts w:ascii="Times New Roman" w:hAnsi="Times New Roman" w:cs="Times New Roman"/>
+          <w:sz w:val="24"/>
+          <w:szCs w:val="24"/>
+          <w:vertAlign w:val="superscript"/>
+        </w:rPr>
+        <w:t>2</w:t>
+      </w:r>
+      <w:r>
+        <w:rPr>
+          <w:rFonts w:ascii="Times New Roman" w:hAnsi="Times New Roman" w:cs="Times New Roman"/>
+          <w:sz w:val="24"/>
+          <w:szCs w:val="24"/>
+        </w:rPr>
+        <w:t>/2</w:t>
+      </w:r>
+    </w:p>
+    <w:p>
+      <w:pPr>
+        <w:pStyle w:val="Listaszerbekezds"/>
+        <w:numPr>
+          <w:ilvl w:val="0"/>
+          <w:numId w:val="2"/>
+        </w:numPr>
+        <w:jc w:val="both"/>
+        <w:rPr>
+          <w:rFonts w:ascii="Times New Roman" w:hAnsi="Times New Roman" w:cs="Times New Roman"/>
+          <w:sz w:val="24"/>
+          <w:szCs w:val="24"/>
+        </w:rPr>
+      </w:pPr>
+      <w:r>
+        <w:rPr>
+          <w:rFonts w:ascii="Times New Roman" w:hAnsi="Times New Roman" w:cs="Times New Roman"/>
+          <w:sz w:val="24"/>
+          <w:szCs w:val="24"/>
+        </w:rPr>
+        <w:t>Trapéz kerülete: K=a+b+c+d</w:t>
+      </w:r>
+    </w:p>
+    <w:p>
+      <w:pPr>
+        <w:pStyle w:val="Listaszerbekezds"/>
+        <w:numPr>
+          <w:ilvl w:val="0"/>
+          <w:numId w:val="2"/>
+        </w:numPr>
+        <w:jc w:val="both"/>
+        <w:rPr>
+          <w:rFonts w:ascii="Times New Roman" w:hAnsi="Times New Roman" w:cs="Times New Roman"/>
+          <w:sz w:val="24"/>
+          <w:szCs w:val="24"/>
+        </w:rPr>
+      </w:pPr>
+      <w:r>
+        <w:rPr>
+          <w:rFonts w:ascii="Times New Roman" w:hAnsi="Times New Roman" w:cs="Times New Roman"/>
+          <w:sz w:val="24"/>
+          <w:szCs w:val="24"/>
+        </w:rPr>
+        <w:t>Trapéz területe: T=(a+c)/2*m</w:t>
+      </w:r>
+    </w:p>
+    <w:p>
+      <w:pPr>
+        <w:pStyle w:val="Listaszerbekezds"/>
+        <w:numPr>
+          <w:ilvl w:val="0"/>
+          <w:numId w:val="2"/>
+        </w:numPr>
+        <w:jc w:val="both"/>
+        <w:rPr>
+          <w:rFonts w:ascii="Times New Roman" w:hAnsi="Times New Roman" w:cs="Times New Roman"/>
+          <w:sz w:val="24"/>
+          <w:szCs w:val="24"/>
+        </w:rPr>
+      </w:pPr>
+      <w:r>
+        <w:rPr>
+          <w:rFonts w:ascii="Times New Roman" w:hAnsi="Times New Roman" w:cs="Times New Roman"/>
+          <w:sz w:val="24"/>
+          <w:szCs w:val="24"/>
+        </w:rPr>
+        <w:t>Téglalap kerülete: 2a+2b</w:t>
+      </w:r>
+    </w:p>
+    <w:p>
+      <w:pPr>
+        <w:pStyle w:val="Listaszerbekezds"/>
+        <w:numPr>
+          <w:ilvl w:val="0"/>
+          <w:numId w:val="2"/>
+        </w:numPr>
+        <w:jc w:val="both"/>
+        <w:rPr>
+          <w:rFonts w:ascii="Times New Roman" w:hAnsi="Times New Roman" w:cs="Times New Roman"/>
+          <w:sz w:val="24"/>
+          <w:szCs w:val="24"/>
+        </w:rPr>
+      </w:pPr>
+      <w:r>
+        <w:rPr>
+          <w:rFonts w:ascii="Times New Roman" w:hAnsi="Times New Roman" w:cs="Times New Roman"/>
+          <w:sz w:val="24"/>
+          <w:szCs w:val="24"/>
+        </w:rPr>
+        <w:t>Téglalap területe: a*b</w:t>
+      </w:r>
+    </w:p>
+    <w:p>
+      <w:pPr>
+        <w:pStyle w:val="Listaszerbekezds"/>
+        <w:numPr>
+          <w:ilvl w:val="0"/>
+          <w:numId w:val="2"/>
+        </w:numPr>
+        <w:jc w:val="both"/>
+        <w:rPr>
+          <w:rFonts w:ascii="Times New Roman" w:hAnsi="Times New Roman" w:cs="Times New Roman"/>
+          <w:sz w:val="24"/>
+          <w:szCs w:val="24"/>
+        </w:rPr>
+      </w:pPr>
+      <w:r>
+        <w:rPr>
+          <w:rFonts w:ascii="Times New Roman" w:hAnsi="Times New Roman" w:cs="Times New Roman"/>
+          <w:sz w:val="24"/>
+          <w:szCs w:val="24"/>
+        </w:rPr>
+        <w:t>Paralelogramma kerülete: 2 (a+b)</w:t>
+      </w:r>
+    </w:p>
+    <w:p>
+      <w:pPr>
+        <w:pStyle w:val="Listaszerbekezds"/>
+        <w:numPr>
+          <w:ilvl w:val="0"/>
+          <w:numId w:val="2"/>
+        </w:numPr>
+        <w:jc w:val="both"/>
+        <w:rPr>
+          <w:rFonts w:ascii="Times New Roman" w:hAnsi="Times New Roman" w:cs="Times New Roman"/>
+          <w:sz w:val="24"/>
+          <w:szCs w:val="24"/>
+        </w:rPr>
+      </w:pPr>
+      <w:r>
+        <w:rPr>
+          <w:rFonts w:ascii="Times New Roman" w:hAnsi="Times New Roman" w:cs="Times New Roman"/>
+          <w:sz w:val="24"/>
+          <w:szCs w:val="24"/>
+        </w:rPr>
+        <w:t>Paralelogramma területe: T= am = ab sin α</w:t>
+      </w:r>
+    </w:p>
+    <w:p>
+      <w:pPr>
+        <w:pStyle w:val="Listaszerbekezds"/>
+        <w:numPr>
+          <w:ilvl w:val="0"/>
+          <w:numId w:val="2"/>
+        </w:numPr>
+        <w:jc w:val="both"/>
+        <w:rPr>
+          <w:rFonts w:ascii="Times New Roman" w:hAnsi="Times New Roman" w:cs="Times New Roman"/>
+          <w:sz w:val="24"/>
+          <w:szCs w:val="24"/>
+        </w:rPr>
+      </w:pPr>
+      <w:r>
+        <w:rPr>
+          <w:rFonts w:ascii="Times New Roman" w:hAnsi="Times New Roman" w:cs="Times New Roman"/>
+          <w:sz w:val="24"/>
+          <w:szCs w:val="24"/>
+        </w:rPr>
+        <w:t>Rombusz területe: K = 4a</w:t>
+      </w:r>
+    </w:p>
+    <w:p>
+      <w:pPr>
+        <w:pStyle w:val="Listaszerbekezds"/>
+        <w:numPr>
+          <w:ilvl w:val="0"/>
+          <w:numId w:val="2"/>
+        </w:numPr>
+        <w:jc w:val="both"/>
+        <w:rPr>
+          <w:rFonts w:ascii="Times New Roman" w:hAnsi="Times New Roman" w:cs="Times New Roman"/>
+          <w:sz w:val="24"/>
+          <w:szCs w:val="24"/>
+        </w:rPr>
+      </w:pPr>
+      <w:r>
+        <w:rPr>
+          <w:rFonts w:ascii="Times New Roman" w:hAnsi="Times New Roman" w:cs="Times New Roman"/>
+          <w:sz w:val="24"/>
+          <w:szCs w:val="24"/>
+        </w:rPr>
+        <w:t>Rombusz kerülete: T = ef/2 = a</w:t>
+      </w:r>
+      <w:r>
+        <w:rPr>
+          <w:rFonts w:ascii="Times New Roman" w:hAnsi="Times New Roman" w:cs="Times New Roman"/>
+          <w:sz w:val="24"/>
+          <w:szCs w:val="24"/>
+          <w:vertAlign w:val="superscript"/>
+        </w:rPr>
+        <w:t>2</w:t>
+      </w:r>
+      <w:r>
+        <w:rPr>
+          <w:rFonts w:ascii="Times New Roman" w:hAnsi="Times New Roman" w:cs="Times New Roman"/>
+          <w:sz w:val="24"/>
+          <w:szCs w:val="24"/>
+        </w:rPr>
+        <w:t xml:space="preserve"> sin α</w:t>
+      </w:r>
+    </w:p>
+    <w:p>
+      <w:pPr>
+        <w:pStyle w:val="Listaszerbekezds"/>
+        <w:numPr>
+          <w:ilvl w:val="0"/>
+          <w:numId w:val="2"/>
+        </w:numPr>
+        <w:jc w:val="both"/>
+        <w:rPr>
+          <w:rFonts w:ascii="Times New Roman" w:hAnsi="Times New Roman" w:cs="Times New Roman"/>
+          <w:sz w:val="24"/>
+          <w:szCs w:val="24"/>
+        </w:rPr>
+      </w:pPr>
+      <w:r>
+        <w:rPr>
+          <w:rFonts w:ascii="Times New Roman" w:hAnsi="Times New Roman" w:cs="Times New Roman"/>
+          <w:sz w:val="24"/>
+          <w:szCs w:val="24"/>
+        </w:rPr>
+        <w:t>Deltoid kerülete: K = 2 (a + b)</w:t>
+      </w:r>
+    </w:p>
+    <w:p>
+      <w:pPr>
+        <w:pStyle w:val="Listaszerbekezds"/>
+        <w:numPr>
+          <w:ilvl w:val="0"/>
+          <w:numId w:val="2"/>
+        </w:numPr>
+        <w:jc w:val="both"/>
+        <w:rPr>
+          <w:rFonts w:ascii="Times New Roman" w:hAnsi="Times New Roman" w:cs="Times New Roman"/>
+          <w:sz w:val="24"/>
+          <w:szCs w:val="24"/>
+        </w:rPr>
+      </w:pPr>
+      <w:r>
+        <w:rPr>
+          <w:rFonts w:ascii="Times New Roman" w:hAnsi="Times New Roman" w:cs="Times New Roman"/>
+          <w:sz w:val="24"/>
+          <w:szCs w:val="24"/>
+        </w:rPr>
+        <w:t>Deltoid területe: T = e f /2</w:t>
+      </w:r>
+    </w:p>
+    <w:p>
+      <w:pPr>
+        <w:pStyle w:val="Listaszerbekezds"/>
+        <w:numPr>
+          <w:ilvl w:val="0"/>
+          <w:numId w:val="2"/>
+        </w:numPr>
+        <w:jc w:val="both"/>
+        <w:rPr>
+          <w:rFonts w:ascii="Times New Roman" w:hAnsi="Times New Roman" w:cs="Times New Roman"/>
+          <w:sz w:val="24"/>
+          <w:szCs w:val="24"/>
+        </w:rPr>
+      </w:pPr>
+      <w:r>
+        <w:rPr>
+          <w:rFonts w:ascii="Times New Roman" w:hAnsi="Times New Roman" w:cs="Times New Roman"/>
+          <w:sz w:val="24"/>
+          <w:szCs w:val="24"/>
+        </w:rPr>
+        <w:t>Kör területe: T = √((s−a)(s−b)(s−c)(s−d))</w:t>
+      </w:r>
+    </w:p>
+    <w:p>
+      <w:pPr>
+        <w:pStyle w:val="Listaszerbekezds"/>
+        <w:numPr>
+          <w:ilvl w:val="0"/>
+          <w:numId w:val="2"/>
+        </w:numPr>
+        <w:jc w:val="both"/>
+        <w:rPr>
+          <w:rFonts w:ascii="Times New Roman" w:hAnsi="Times New Roman" w:cs="Times New Roman"/>
+          <w:sz w:val="24"/>
+          <w:szCs w:val="24"/>
+        </w:rPr>
+      </w:pPr>
+      <w:r>
+        <w:rPr>
+          <w:rFonts w:ascii="Times New Roman" w:hAnsi="Times New Roman" w:cs="Times New Roman"/>
+          <w:sz w:val="24"/>
+          <w:szCs w:val="24"/>
+        </w:rPr>
+        <w:t>Kör kerülete: K = 2πr = πd</w:t>
       </w:r>
     </w:p>
     <w:p>
@@ -839,7 +1189,7 @@
           <w:sz w:val="24"/>
           <w:szCs w:val="24"/>
         </w:rPr>
-        <w:t>Síkidomok:</w:t>
+        <w:t>Testek</w:t>
       </w:r>
     </w:p>
     <w:p>
@@ -862,13 +1212,7 @@
           <w:sz w:val="24"/>
           <w:szCs w:val="24"/>
         </w:rPr>
-        <w:t xml:space="preserve">Háromszög területe: </w:t>
-      </w:r>
-      <w:r>
-        <w:t>am</w:t>
-      </w:r>
-      <w:r>
-        <w:t>/2</w:t>
+        <w:t>Henger felszíne: A = 2πr (r + m)</w:t>
       </w:r>
     </w:p>
     <w:p>
@@ -883,16 +1227,101 @@
           <w:rFonts w:ascii="Times New Roman" w:hAnsi="Times New Roman" w:cs="Times New Roman"/>
           <w:sz w:val="24"/>
           <w:szCs w:val="24"/>
+        </w:rPr>
+      </w:pPr>
+      <w:r>
+        <w:rPr>
+          <w:rFonts w:ascii="Times New Roman" w:hAnsi="Times New Roman" w:cs="Times New Roman"/>
+          <w:sz w:val="24"/>
+          <w:szCs w:val="24"/>
+        </w:rPr>
+        <w:t>Henger térfogata: V = πr2 m</w:t>
+      </w:r>
+    </w:p>
+    <w:p>
+      <w:pPr>
+        <w:pStyle w:val="Listaszerbekezds"/>
+        <w:numPr>
+          <w:ilvl w:val="0"/>
+          <w:numId w:val="2"/>
+        </w:numPr>
+        <w:jc w:val="both"/>
+        <w:rPr>
+          <w:rFonts w:ascii="Times New Roman" w:hAnsi="Times New Roman" w:cs="Times New Roman"/>
+          <w:sz w:val="24"/>
+          <w:szCs w:val="24"/>
+        </w:rPr>
+      </w:pPr>
+      <w:r>
+        <w:rPr>
+          <w:rFonts w:ascii="Times New Roman" w:hAnsi="Times New Roman" w:cs="Times New Roman"/>
+          <w:sz w:val="24"/>
+          <w:szCs w:val="24"/>
+        </w:rPr>
+        <w:t>Gúla felszíne: A = T + P</w:t>
+      </w:r>
+    </w:p>
+    <w:p>
+      <w:pPr>
+        <w:pStyle w:val="Listaszerbekezds"/>
+        <w:numPr>
+          <w:ilvl w:val="0"/>
+          <w:numId w:val="2"/>
+        </w:numPr>
+        <w:jc w:val="both"/>
+        <w:rPr>
+          <w:rFonts w:ascii="Times New Roman" w:hAnsi="Times New Roman" w:cs="Times New Roman"/>
+          <w:sz w:val="24"/>
+          <w:szCs w:val="24"/>
+        </w:rPr>
+      </w:pPr>
+      <w:r>
+        <w:rPr>
+          <w:rFonts w:ascii="Times New Roman" w:hAnsi="Times New Roman" w:cs="Times New Roman"/>
+          <w:sz w:val="24"/>
+          <w:szCs w:val="24"/>
+        </w:rPr>
+        <w:t>Gúla térfogata: V = (T m) /3</w:t>
+      </w:r>
+    </w:p>
+    <w:p>
+      <w:pPr>
+        <w:pStyle w:val="Listaszerbekezds"/>
+        <w:numPr>
+          <w:ilvl w:val="0"/>
+          <w:numId w:val="2"/>
+        </w:numPr>
+        <w:jc w:val="both"/>
+        <w:rPr>
+          <w:rFonts w:ascii="Times New Roman" w:hAnsi="Times New Roman" w:cs="Times New Roman"/>
+          <w:sz w:val="24"/>
+          <w:szCs w:val="24"/>
+        </w:rPr>
+      </w:pPr>
+      <w:r>
+        <w:rPr>
+          <w:rFonts w:ascii="Times New Roman" w:hAnsi="Times New Roman" w:cs="Times New Roman"/>
+          <w:sz w:val="24"/>
+          <w:szCs w:val="24"/>
+        </w:rPr>
+        <w:t>Gömb felszíne: A = 4πR</w:t>
+      </w:r>
+      <w:r>
+        <w:rPr>
+          <w:rFonts w:ascii="Times New Roman" w:hAnsi="Times New Roman" w:cs="Times New Roman"/>
+          <w:sz w:val="24"/>
+          <w:szCs w:val="24"/>
           <w:vertAlign w:val="superscript"/>
         </w:rPr>
-      </w:pPr>
-      <w:r>
-        <w:rPr>
-          <w:rFonts w:ascii="Times New Roman" w:hAnsi="Times New Roman" w:cs="Times New Roman"/>
-          <w:sz w:val="24"/>
-          <w:szCs w:val="24"/>
-        </w:rPr>
-        <w:t>Háromszög kerülete: a</w:t>
+        <w:t>2</w:t>
+      </w:r>
+      <w:r>
+        <w:rPr>
+          <w:rFonts w:ascii="Times New Roman" w:hAnsi="Times New Roman" w:cs="Times New Roman"/>
+          <w:sz w:val="24"/>
+          <w:szCs w:val="24"/>
+        </w:rPr>
+        <w:t xml:space="preserve"> = πd</w:t>
       </w:r>
       <w:r>
         <w:rPr>
@@ -903,13 +1332,28 @@
         </w:rPr>
         <w:t>2</w:t>
       </w:r>
-      <w:r>
-        <w:rPr>
-          <w:rFonts w:ascii="Times New Roman" w:hAnsi="Times New Roman" w:cs="Times New Roman"/>
-          <w:sz w:val="24"/>
-          <w:szCs w:val="24"/>
-        </w:rPr>
-        <w:t>+b</w:t>
+    </w:p>
+    <w:p>
+      <w:pPr>
+        <w:pStyle w:val="Listaszerbekezds"/>
+        <w:numPr>
+          <w:ilvl w:val="0"/>
+          <w:numId w:val="2"/>
+        </w:numPr>
+        <w:jc w:val="both"/>
+        <w:rPr>
+          <w:rFonts w:ascii="Times New Roman" w:hAnsi="Times New Roman" w:cs="Times New Roman"/>
+          <w:sz w:val="24"/>
+          <w:szCs w:val="24"/>
+        </w:rPr>
+      </w:pPr>
+      <w:r>
+        <w:rPr>
+          <w:rFonts w:ascii="Times New Roman" w:hAnsi="Times New Roman" w:cs="Times New Roman"/>
+          <w:sz w:val="24"/>
+          <w:szCs w:val="24"/>
+        </w:rPr>
+        <w:t>Gömb térfogata: V = (4π /3) R</w:t>
       </w:r>
       <w:r>
         <w:rPr>
@@ -918,15 +1362,15 @@
           <w:szCs w:val="24"/>
           <w:vertAlign w:val="superscript"/>
         </w:rPr>
-        <w:t>2</w:t>
-      </w:r>
-      <w:r>
-        <w:rPr>
-          <w:rFonts w:ascii="Times New Roman" w:hAnsi="Times New Roman" w:cs="Times New Roman"/>
-          <w:sz w:val="24"/>
-          <w:szCs w:val="24"/>
-        </w:rPr>
-        <w:t>=c</w:t>
+        <w:t>3</w:t>
+      </w:r>
+      <w:r>
+        <w:rPr>
+          <w:rFonts w:ascii="Times New Roman" w:hAnsi="Times New Roman" w:cs="Times New Roman"/>
+          <w:sz w:val="24"/>
+          <w:szCs w:val="24"/>
+        </w:rPr>
+        <w:t xml:space="preserve"> = (π /6) d</w:t>
       </w:r>
       <w:r>
         <w:rPr>
@@ -935,785 +1379,110 @@
           <w:szCs w:val="24"/>
           <w:vertAlign w:val="superscript"/>
         </w:rPr>
-        <w:t>2</w:t>
-      </w:r>
-    </w:p>
-    <w:p>
-      <w:pPr>
-        <w:pStyle w:val="Listaszerbekezds"/>
-        <w:numPr>
-          <w:ilvl w:val="0"/>
-          <w:numId w:val="2"/>
-        </w:numPr>
-        <w:jc w:val="both"/>
-        <w:rPr>
-          <w:rFonts w:ascii="Times New Roman" w:hAnsi="Times New Roman" w:cs="Times New Roman"/>
-          <w:sz w:val="24"/>
-          <w:szCs w:val="24"/>
-        </w:rPr>
-      </w:pPr>
-      <w:r>
-        <w:rPr>
-          <w:rFonts w:ascii="Times New Roman" w:hAnsi="Times New Roman" w:cs="Times New Roman"/>
-          <w:sz w:val="24"/>
-          <w:szCs w:val="24"/>
-        </w:rPr>
-        <w:t>Négyzet kerülete: K = 4a</w:t>
-      </w:r>
-    </w:p>
-    <w:p>
-      <w:pPr>
-        <w:pStyle w:val="Listaszerbekezds"/>
-        <w:numPr>
-          <w:ilvl w:val="0"/>
-          <w:numId w:val="2"/>
-        </w:numPr>
-        <w:jc w:val="both"/>
-        <w:rPr>
-          <w:rFonts w:ascii="Times New Roman" w:hAnsi="Times New Roman" w:cs="Times New Roman"/>
-          <w:sz w:val="24"/>
-          <w:szCs w:val="24"/>
-        </w:rPr>
-      </w:pPr>
-      <w:r>
-        <w:rPr>
-          <w:rFonts w:ascii="Times New Roman" w:hAnsi="Times New Roman" w:cs="Times New Roman"/>
-          <w:sz w:val="24"/>
-          <w:szCs w:val="24"/>
-        </w:rPr>
-        <w:t>Négyzet területe: T = a</w:t>
-      </w:r>
-      <w:r>
-        <w:rPr>
-          <w:rFonts w:ascii="Times New Roman" w:hAnsi="Times New Roman" w:cs="Times New Roman"/>
-          <w:sz w:val="24"/>
-          <w:szCs w:val="24"/>
-          <w:vertAlign w:val="superscript"/>
-        </w:rPr>
-        <w:t>2</w:t>
-      </w:r>
-      <w:r>
-        <w:rPr>
-          <w:rFonts w:ascii="Times New Roman" w:hAnsi="Times New Roman" w:cs="Times New Roman"/>
-          <w:sz w:val="24"/>
-          <w:szCs w:val="24"/>
-        </w:rPr>
-        <w:t xml:space="preserve"> = d</w:t>
-      </w:r>
-      <w:r>
-        <w:rPr>
-          <w:rFonts w:ascii="Times New Roman" w:hAnsi="Times New Roman" w:cs="Times New Roman"/>
-          <w:sz w:val="24"/>
-          <w:szCs w:val="24"/>
-          <w:vertAlign w:val="superscript"/>
-        </w:rPr>
-        <w:t>2</w:t>
-      </w:r>
-      <w:r>
-        <w:rPr>
-          <w:rFonts w:ascii="Times New Roman" w:hAnsi="Times New Roman" w:cs="Times New Roman"/>
-          <w:sz w:val="24"/>
-          <w:szCs w:val="24"/>
-        </w:rPr>
-        <w:t>/2</w:t>
-      </w:r>
-    </w:p>
-    <w:p>
-      <w:pPr>
-        <w:pStyle w:val="Listaszerbekezds"/>
-        <w:numPr>
-          <w:ilvl w:val="0"/>
-          <w:numId w:val="2"/>
-        </w:numPr>
-        <w:jc w:val="both"/>
-        <w:rPr>
-          <w:rFonts w:ascii="Times New Roman" w:hAnsi="Times New Roman" w:cs="Times New Roman"/>
-          <w:sz w:val="24"/>
-          <w:szCs w:val="24"/>
-        </w:rPr>
-      </w:pPr>
-      <w:r>
-        <w:rPr>
-          <w:rFonts w:ascii="Times New Roman" w:hAnsi="Times New Roman" w:cs="Times New Roman"/>
-          <w:sz w:val="24"/>
-          <w:szCs w:val="24"/>
-        </w:rPr>
-        <w:t>Trapéz kerülete: K=</w:t>
-      </w:r>
-      <w:proofErr w:type="spellStart"/>
-      <w:r>
-        <w:rPr>
-          <w:rFonts w:ascii="Times New Roman" w:hAnsi="Times New Roman" w:cs="Times New Roman"/>
-          <w:sz w:val="24"/>
-          <w:szCs w:val="24"/>
-        </w:rPr>
-        <w:t>a+b+c+d</w:t>
-      </w:r>
-      <w:proofErr w:type="spellEnd"/>
-    </w:p>
-    <w:p>
-      <w:pPr>
-        <w:pStyle w:val="Listaszerbekezds"/>
-        <w:numPr>
-          <w:ilvl w:val="0"/>
-          <w:numId w:val="2"/>
-        </w:numPr>
-        <w:jc w:val="both"/>
-        <w:rPr>
-          <w:rFonts w:ascii="Times New Roman" w:hAnsi="Times New Roman" w:cs="Times New Roman"/>
-          <w:sz w:val="24"/>
-          <w:szCs w:val="24"/>
-        </w:rPr>
-      </w:pPr>
-      <w:r>
-        <w:rPr>
-          <w:rFonts w:ascii="Times New Roman" w:hAnsi="Times New Roman" w:cs="Times New Roman"/>
-          <w:sz w:val="24"/>
-          <w:szCs w:val="24"/>
-        </w:rPr>
-        <w:t>Trapéz területe: T=(</w:t>
-      </w:r>
-      <w:proofErr w:type="spellStart"/>
-      <w:r>
-        <w:rPr>
-          <w:rFonts w:ascii="Times New Roman" w:hAnsi="Times New Roman" w:cs="Times New Roman"/>
-          <w:sz w:val="24"/>
-          <w:szCs w:val="24"/>
-        </w:rPr>
-        <w:t>a+c</w:t>
-      </w:r>
-      <w:proofErr w:type="spellEnd"/>
-      <w:r>
-        <w:rPr>
-          <w:rFonts w:ascii="Times New Roman" w:hAnsi="Times New Roman" w:cs="Times New Roman"/>
-          <w:sz w:val="24"/>
-          <w:szCs w:val="24"/>
-        </w:rPr>
-        <w:t>)/2*m</w:t>
-      </w:r>
-    </w:p>
-    <w:p>
-      <w:pPr>
-        <w:pStyle w:val="Listaszerbekezds"/>
-        <w:numPr>
-          <w:ilvl w:val="0"/>
-          <w:numId w:val="2"/>
-        </w:numPr>
-        <w:jc w:val="both"/>
-        <w:rPr>
-          <w:rFonts w:ascii="Times New Roman" w:hAnsi="Times New Roman" w:cs="Times New Roman"/>
-          <w:sz w:val="24"/>
-          <w:szCs w:val="24"/>
-        </w:rPr>
-      </w:pPr>
-      <w:r>
-        <w:rPr>
-          <w:rFonts w:ascii="Times New Roman" w:hAnsi="Times New Roman" w:cs="Times New Roman"/>
-          <w:sz w:val="24"/>
-          <w:szCs w:val="24"/>
-        </w:rPr>
-        <w:t>Téglalap kerülete: 2a+2b</w:t>
-      </w:r>
-    </w:p>
-    <w:p>
-      <w:pPr>
-        <w:pStyle w:val="Listaszerbekezds"/>
-        <w:numPr>
-          <w:ilvl w:val="0"/>
-          <w:numId w:val="2"/>
-        </w:numPr>
-        <w:jc w:val="both"/>
-        <w:rPr>
-          <w:rFonts w:ascii="Times New Roman" w:hAnsi="Times New Roman" w:cs="Times New Roman"/>
-          <w:sz w:val="24"/>
-          <w:szCs w:val="24"/>
-        </w:rPr>
-      </w:pPr>
-      <w:r>
-        <w:rPr>
-          <w:rFonts w:ascii="Times New Roman" w:hAnsi="Times New Roman" w:cs="Times New Roman"/>
-          <w:sz w:val="24"/>
-          <w:szCs w:val="24"/>
-        </w:rPr>
-        <w:t>Téglalap területe: a*b</w:t>
-      </w:r>
-    </w:p>
-    <w:p>
-      <w:pPr>
-        <w:pStyle w:val="Listaszerbekezds"/>
-        <w:numPr>
-          <w:ilvl w:val="0"/>
-          <w:numId w:val="2"/>
-        </w:numPr>
-        <w:jc w:val="both"/>
-        <w:rPr>
-          <w:rFonts w:ascii="Times New Roman" w:hAnsi="Times New Roman" w:cs="Times New Roman"/>
-          <w:sz w:val="24"/>
-          <w:szCs w:val="24"/>
-        </w:rPr>
-      </w:pPr>
-      <w:r>
-        <w:rPr>
-          <w:rFonts w:ascii="Times New Roman" w:hAnsi="Times New Roman" w:cs="Times New Roman"/>
-          <w:sz w:val="24"/>
-          <w:szCs w:val="24"/>
-        </w:rPr>
-        <w:t>Paralelogramma kerülete: 2 (</w:t>
-      </w:r>
-      <w:proofErr w:type="spellStart"/>
-      <w:r>
-        <w:rPr>
-          <w:rFonts w:ascii="Times New Roman" w:hAnsi="Times New Roman" w:cs="Times New Roman"/>
-          <w:sz w:val="24"/>
-          <w:szCs w:val="24"/>
-        </w:rPr>
-        <w:t>a+b</w:t>
-      </w:r>
-      <w:proofErr w:type="spellEnd"/>
-      <w:r>
-        <w:rPr>
-          <w:rFonts w:ascii="Times New Roman" w:hAnsi="Times New Roman" w:cs="Times New Roman"/>
-          <w:sz w:val="24"/>
-          <w:szCs w:val="24"/>
-        </w:rPr>
-        <w:t>)</w:t>
-      </w:r>
-    </w:p>
-    <w:p>
-      <w:pPr>
-        <w:pStyle w:val="Listaszerbekezds"/>
-        <w:numPr>
-          <w:ilvl w:val="0"/>
-          <w:numId w:val="2"/>
-        </w:numPr>
-        <w:jc w:val="both"/>
-        <w:rPr>
-          <w:rFonts w:ascii="Times New Roman" w:hAnsi="Times New Roman" w:cs="Times New Roman"/>
-          <w:sz w:val="24"/>
-          <w:szCs w:val="24"/>
-        </w:rPr>
-      </w:pPr>
-      <w:r>
-        <w:rPr>
-          <w:rFonts w:ascii="Times New Roman" w:hAnsi="Times New Roman" w:cs="Times New Roman"/>
-          <w:sz w:val="24"/>
-          <w:szCs w:val="24"/>
-        </w:rPr>
-        <w:t>Paralelogramma területe: T= am = ab sin α</w:t>
-      </w:r>
-    </w:p>
-    <w:p>
-      <w:pPr>
-        <w:pStyle w:val="Listaszerbekezds"/>
-        <w:numPr>
-          <w:ilvl w:val="0"/>
-          <w:numId w:val="2"/>
-        </w:numPr>
-        <w:jc w:val="both"/>
-        <w:rPr>
-          <w:rFonts w:ascii="Times New Roman" w:hAnsi="Times New Roman" w:cs="Times New Roman"/>
-          <w:sz w:val="24"/>
-          <w:szCs w:val="24"/>
-        </w:rPr>
-      </w:pPr>
-      <w:r>
-        <w:rPr>
-          <w:rFonts w:ascii="Times New Roman" w:hAnsi="Times New Roman" w:cs="Times New Roman"/>
-          <w:sz w:val="24"/>
-          <w:szCs w:val="24"/>
-        </w:rPr>
-        <w:t>Rombusz területe: K = 4a</w:t>
-      </w:r>
-    </w:p>
-    <w:p>
-      <w:pPr>
-        <w:pStyle w:val="Listaszerbekezds"/>
-        <w:numPr>
-          <w:ilvl w:val="0"/>
-          <w:numId w:val="2"/>
-        </w:numPr>
-        <w:jc w:val="both"/>
-        <w:rPr>
-          <w:rFonts w:ascii="Times New Roman" w:hAnsi="Times New Roman" w:cs="Times New Roman"/>
-          <w:sz w:val="24"/>
-          <w:szCs w:val="24"/>
-        </w:rPr>
-      </w:pPr>
-      <w:r>
-        <w:rPr>
-          <w:rFonts w:ascii="Times New Roman" w:hAnsi="Times New Roman" w:cs="Times New Roman"/>
-          <w:sz w:val="24"/>
-          <w:szCs w:val="24"/>
-        </w:rPr>
-        <w:t xml:space="preserve">Rombusz kerülete: T = </w:t>
-      </w:r>
-      <w:proofErr w:type="spellStart"/>
-      <w:r>
-        <w:rPr>
-          <w:rFonts w:ascii="Times New Roman" w:hAnsi="Times New Roman" w:cs="Times New Roman"/>
-          <w:sz w:val="24"/>
-          <w:szCs w:val="24"/>
-        </w:rPr>
-        <w:t>ef</w:t>
-      </w:r>
-      <w:proofErr w:type="spellEnd"/>
-      <w:r>
-        <w:rPr>
-          <w:rFonts w:ascii="Times New Roman" w:hAnsi="Times New Roman" w:cs="Times New Roman"/>
-          <w:sz w:val="24"/>
-          <w:szCs w:val="24"/>
-        </w:rPr>
-        <w:t>/2 = a</w:t>
-      </w:r>
-      <w:r>
-        <w:rPr>
-          <w:rFonts w:ascii="Times New Roman" w:hAnsi="Times New Roman" w:cs="Times New Roman"/>
-          <w:sz w:val="24"/>
-          <w:szCs w:val="24"/>
-          <w:vertAlign w:val="superscript"/>
-        </w:rPr>
-        <w:t>2</w:t>
-      </w:r>
-      <w:r>
-        <w:rPr>
-          <w:rFonts w:ascii="Times New Roman" w:hAnsi="Times New Roman" w:cs="Times New Roman"/>
-          <w:sz w:val="24"/>
-          <w:szCs w:val="24"/>
-        </w:rPr>
-        <w:t xml:space="preserve"> sin α</w:t>
-      </w:r>
-    </w:p>
-    <w:p>
-      <w:pPr>
-        <w:pStyle w:val="Listaszerbekezds"/>
-        <w:numPr>
-          <w:ilvl w:val="0"/>
-          <w:numId w:val="2"/>
-        </w:numPr>
-        <w:jc w:val="both"/>
-        <w:rPr>
-          <w:rFonts w:ascii="Times New Roman" w:hAnsi="Times New Roman" w:cs="Times New Roman"/>
-          <w:sz w:val="24"/>
-          <w:szCs w:val="24"/>
-        </w:rPr>
-      </w:pPr>
-      <w:r>
-        <w:rPr>
-          <w:rFonts w:ascii="Times New Roman" w:hAnsi="Times New Roman" w:cs="Times New Roman"/>
-          <w:sz w:val="24"/>
-          <w:szCs w:val="24"/>
-        </w:rPr>
-        <w:t>Deltoid kerülete: K = 2 (a + b)</w:t>
+        <w:t>3</w:t>
+      </w:r>
+    </w:p>
+    <w:p>
+      <w:pPr>
+        <w:jc w:val="both"/>
+        <w:rPr>
+          <w:rFonts w:ascii="Times New Roman" w:hAnsi="Times New Roman" w:cs="Times New Roman"/>
+          <w:sz w:val="24"/>
+          <w:szCs w:val="24"/>
+        </w:rPr>
+      </w:pPr>
+    </w:p>
+    <w:p>
+      <w:pPr>
+        <w:jc w:val="both"/>
+        <w:rPr>
+          <w:rFonts w:ascii="Times New Roman" w:hAnsi="Times New Roman" w:cs="Times New Roman"/>
+          <w:b/>
+          <w:sz w:val="24"/>
+          <w:szCs w:val="24"/>
+        </w:rPr>
+      </w:pPr>
+      <w:r>
+        <w:rPr>
+          <w:rFonts w:ascii="Times New Roman" w:hAnsi="Times New Roman" w:cs="Times New Roman"/>
+          <w:b/>
+          <w:sz w:val="24"/>
+          <w:szCs w:val="24"/>
+        </w:rPr>
+        <w:t>-weboldal:</w:t>
+      </w:r>
+    </w:p>
+    <w:p>
+      <w:pPr>
+        <w:jc w:val="both"/>
+        <w:rPr>
+          <w:rFonts w:ascii="Times New Roman" w:hAnsi="Times New Roman" w:cs="Times New Roman"/>
+          <w:sz w:val="24"/>
+          <w:szCs w:val="24"/>
+        </w:rPr>
+      </w:pPr>
+      <w:r>
+        <w:rPr>
+          <w:rFonts w:ascii="Times New Roman" w:hAnsi="Times New Roman" w:cs="Times New Roman"/>
+          <w:sz w:val="24"/>
+          <w:szCs w:val="24"/>
+        </w:rPr>
+        <w:tab/>
+      </w:r>
+      <w:r>
+        <w:rPr>
+          <w:rFonts w:ascii="Times New Roman" w:hAnsi="Times New Roman" w:cs="Times New Roman"/>
+          <w:b/>
+          <w:sz w:val="24"/>
+          <w:szCs w:val="24"/>
+          <w:u w:val="single"/>
+        </w:rPr>
+        <w:t>Fejlesztő:</w:t>
+      </w:r>
+      <w:r>
+        <w:rPr>
+          <w:rFonts w:ascii="Times New Roman" w:hAnsi="Times New Roman" w:cs="Times New Roman"/>
+          <w:sz w:val="24"/>
+          <w:szCs w:val="24"/>
+        </w:rPr>
+        <w:t xml:space="preserve"> Zámbó Illés</w:t>
+      </w:r>
+    </w:p>
+    <w:p>
+      <w:pPr>
+        <w:jc w:val="both"/>
+        <w:rPr>
+          <w:rFonts w:ascii="Times New Roman" w:hAnsi="Times New Roman" w:cs="Times New Roman"/>
+          <w:sz w:val="24"/>
+          <w:szCs w:val="24"/>
+        </w:rPr>
+      </w:pPr>
+      <w:r>
+        <w:rPr>
+          <w:rFonts w:ascii="Times New Roman" w:hAnsi="Times New Roman" w:cs="Times New Roman"/>
+          <w:sz w:val="24"/>
+          <w:szCs w:val="24"/>
+        </w:rPr>
+        <w:tab/>
+        <w:t>Rövid magyarázat a weboldalon a szoftver céljáról és felhasználásáról. Weboldalon megjelenik szoftver bővebb leírá</w:t>
+      </w:r>
+      <w:r>
+        <w:rPr>
+          <w:rFonts w:ascii="Times New Roman" w:hAnsi="Times New Roman" w:cs="Times New Roman"/>
+          <w:sz w:val="24"/>
+          <w:szCs w:val="24"/>
+        </w:rPr>
+        <w:t>sa. A weboldal reszponzív lesz.</w:t>
       </w:r>
       <w:bookmarkStart w:id="0" w:name="_GoBack"/>
       <w:bookmarkEnd w:id="0"/>
-    </w:p>
-    <w:p>
-      <w:pPr>
-        <w:pStyle w:val="Listaszerbekezds"/>
-        <w:numPr>
-          <w:ilvl w:val="0"/>
-          <w:numId w:val="2"/>
-        </w:numPr>
-        <w:jc w:val="both"/>
-        <w:rPr>
-          <w:rFonts w:ascii="Times New Roman" w:hAnsi="Times New Roman" w:cs="Times New Roman"/>
-          <w:sz w:val="24"/>
-          <w:szCs w:val="24"/>
-        </w:rPr>
-      </w:pPr>
-      <w:r>
-        <w:rPr>
-          <w:rFonts w:ascii="Times New Roman" w:hAnsi="Times New Roman" w:cs="Times New Roman"/>
-          <w:sz w:val="24"/>
-          <w:szCs w:val="24"/>
-        </w:rPr>
-        <w:t>Deltoid területe: T = e f /2</w:t>
-      </w:r>
-    </w:p>
-    <w:p>
-      <w:pPr>
-        <w:pStyle w:val="Listaszerbekezds"/>
-        <w:numPr>
-          <w:ilvl w:val="0"/>
-          <w:numId w:val="2"/>
-        </w:numPr>
-        <w:jc w:val="both"/>
-        <w:rPr>
-          <w:rFonts w:ascii="Times New Roman" w:hAnsi="Times New Roman" w:cs="Times New Roman"/>
-          <w:sz w:val="24"/>
-          <w:szCs w:val="24"/>
-        </w:rPr>
-      </w:pPr>
-      <w:r>
-        <w:rPr>
-          <w:rFonts w:ascii="Times New Roman" w:hAnsi="Times New Roman" w:cs="Times New Roman"/>
-          <w:sz w:val="24"/>
-          <w:szCs w:val="24"/>
-        </w:rPr>
-        <w:t>Kör területe: T = √((s−a)(s−b)(s−c)(s−d))</w:t>
-      </w:r>
-    </w:p>
-    <w:p>
-      <w:pPr>
-        <w:pStyle w:val="Listaszerbekezds"/>
-        <w:numPr>
-          <w:ilvl w:val="0"/>
-          <w:numId w:val="2"/>
-        </w:numPr>
-        <w:jc w:val="both"/>
-        <w:rPr>
-          <w:rFonts w:ascii="Times New Roman" w:hAnsi="Times New Roman" w:cs="Times New Roman"/>
-          <w:sz w:val="24"/>
-          <w:szCs w:val="24"/>
-        </w:rPr>
-      </w:pPr>
-      <w:r>
-        <w:rPr>
-          <w:rFonts w:ascii="Times New Roman" w:hAnsi="Times New Roman" w:cs="Times New Roman"/>
-          <w:sz w:val="24"/>
-          <w:szCs w:val="24"/>
-        </w:rPr>
-        <w:t>Kör kerülete: K = 2πr = πd</w:t>
-      </w:r>
-    </w:p>
-    <w:p>
-      <w:pPr>
-        <w:jc w:val="both"/>
-        <w:rPr>
-          <w:rFonts w:ascii="Times New Roman" w:hAnsi="Times New Roman" w:cs="Times New Roman"/>
-          <w:b/>
-          <w:sz w:val="24"/>
-          <w:szCs w:val="24"/>
-        </w:rPr>
-      </w:pPr>
-      <w:r>
-        <w:rPr>
-          <w:rFonts w:ascii="Times New Roman" w:hAnsi="Times New Roman" w:cs="Times New Roman"/>
-          <w:b/>
-          <w:sz w:val="24"/>
-          <w:szCs w:val="24"/>
-        </w:rPr>
-        <w:t>Testek</w:t>
-      </w:r>
-    </w:p>
-    <w:p>
-      <w:pPr>
-        <w:pStyle w:val="Listaszerbekezds"/>
-        <w:numPr>
-          <w:ilvl w:val="0"/>
-          <w:numId w:val="2"/>
-        </w:numPr>
-        <w:jc w:val="both"/>
-        <w:rPr>
-          <w:rFonts w:ascii="Times New Roman" w:hAnsi="Times New Roman" w:cs="Times New Roman"/>
-          <w:sz w:val="24"/>
-          <w:szCs w:val="24"/>
-        </w:rPr>
-      </w:pPr>
-      <w:r>
-        <w:rPr>
-          <w:rFonts w:ascii="Times New Roman" w:hAnsi="Times New Roman" w:cs="Times New Roman"/>
-          <w:sz w:val="24"/>
-          <w:szCs w:val="24"/>
-        </w:rPr>
-        <w:t>Henger felszíne: A = 2πr (r + m)</w:t>
-      </w:r>
-    </w:p>
-    <w:p>
-      <w:pPr>
-        <w:pStyle w:val="Listaszerbekezds"/>
-        <w:numPr>
-          <w:ilvl w:val="0"/>
-          <w:numId w:val="2"/>
-        </w:numPr>
-        <w:jc w:val="both"/>
-        <w:rPr>
-          <w:rFonts w:ascii="Times New Roman" w:hAnsi="Times New Roman" w:cs="Times New Roman"/>
-          <w:sz w:val="24"/>
-          <w:szCs w:val="24"/>
-        </w:rPr>
-      </w:pPr>
-      <w:r>
-        <w:rPr>
-          <w:rFonts w:ascii="Times New Roman" w:hAnsi="Times New Roman" w:cs="Times New Roman"/>
-          <w:sz w:val="24"/>
-          <w:szCs w:val="24"/>
-        </w:rPr>
-        <w:t>Henger térfogata: V = πr2 m</w:t>
-      </w:r>
-    </w:p>
-    <w:p>
-      <w:pPr>
-        <w:pStyle w:val="Listaszerbekezds"/>
-        <w:numPr>
-          <w:ilvl w:val="0"/>
-          <w:numId w:val="2"/>
-        </w:numPr>
-        <w:jc w:val="both"/>
-        <w:rPr>
-          <w:rFonts w:ascii="Times New Roman" w:hAnsi="Times New Roman" w:cs="Times New Roman"/>
-          <w:sz w:val="24"/>
-          <w:szCs w:val="24"/>
-        </w:rPr>
-      </w:pPr>
-      <w:r>
-        <w:rPr>
-          <w:rFonts w:ascii="Times New Roman" w:hAnsi="Times New Roman" w:cs="Times New Roman"/>
-          <w:sz w:val="24"/>
-          <w:szCs w:val="24"/>
-        </w:rPr>
-        <w:t>Gúla felszíne: A = T + P</w:t>
-      </w:r>
-    </w:p>
-    <w:p>
-      <w:pPr>
-        <w:pStyle w:val="Listaszerbekezds"/>
-        <w:numPr>
-          <w:ilvl w:val="0"/>
-          <w:numId w:val="2"/>
-        </w:numPr>
-        <w:jc w:val="both"/>
-        <w:rPr>
-          <w:rFonts w:ascii="Times New Roman" w:hAnsi="Times New Roman" w:cs="Times New Roman"/>
-          <w:sz w:val="24"/>
-          <w:szCs w:val="24"/>
-        </w:rPr>
-      </w:pPr>
-      <w:r>
-        <w:rPr>
-          <w:rFonts w:ascii="Times New Roman" w:hAnsi="Times New Roman" w:cs="Times New Roman"/>
-          <w:sz w:val="24"/>
-          <w:szCs w:val="24"/>
-        </w:rPr>
-        <w:t>Gúla térfogata: V = (T m) /3</w:t>
-      </w:r>
-    </w:p>
-    <w:p>
-      <w:pPr>
-        <w:pStyle w:val="Listaszerbekezds"/>
-        <w:numPr>
-          <w:ilvl w:val="0"/>
-          <w:numId w:val="2"/>
-        </w:numPr>
-        <w:jc w:val="both"/>
-        <w:rPr>
-          <w:rFonts w:ascii="Times New Roman" w:hAnsi="Times New Roman" w:cs="Times New Roman"/>
-          <w:sz w:val="24"/>
-          <w:szCs w:val="24"/>
-        </w:rPr>
-      </w:pPr>
-      <w:r>
-        <w:rPr>
-          <w:rFonts w:ascii="Times New Roman" w:hAnsi="Times New Roman" w:cs="Times New Roman"/>
-          <w:sz w:val="24"/>
-          <w:szCs w:val="24"/>
-        </w:rPr>
-        <w:t>Gömb felszíne: A = 4πR</w:t>
-      </w:r>
-      <w:r>
-        <w:rPr>
-          <w:rFonts w:ascii="Times New Roman" w:hAnsi="Times New Roman" w:cs="Times New Roman"/>
-          <w:sz w:val="24"/>
-          <w:szCs w:val="24"/>
-          <w:vertAlign w:val="superscript"/>
-        </w:rPr>
-        <w:t>2</w:t>
-      </w:r>
-      <w:r>
-        <w:rPr>
-          <w:rFonts w:ascii="Times New Roman" w:hAnsi="Times New Roman" w:cs="Times New Roman"/>
-          <w:sz w:val="24"/>
-          <w:szCs w:val="24"/>
-        </w:rPr>
-        <w:t xml:space="preserve"> = πd</w:t>
-      </w:r>
-      <w:r>
-        <w:rPr>
-          <w:rFonts w:ascii="Times New Roman" w:hAnsi="Times New Roman" w:cs="Times New Roman"/>
-          <w:sz w:val="24"/>
-          <w:szCs w:val="24"/>
-          <w:vertAlign w:val="superscript"/>
-        </w:rPr>
-        <w:t>2</w:t>
-      </w:r>
-    </w:p>
-    <w:p>
-      <w:pPr>
-        <w:pStyle w:val="Listaszerbekezds"/>
-        <w:numPr>
-          <w:ilvl w:val="0"/>
-          <w:numId w:val="2"/>
-        </w:numPr>
-        <w:jc w:val="both"/>
-        <w:rPr>
-          <w:rFonts w:ascii="Times New Roman" w:hAnsi="Times New Roman" w:cs="Times New Roman"/>
-          <w:sz w:val="24"/>
-          <w:szCs w:val="24"/>
-        </w:rPr>
-      </w:pPr>
-      <w:r>
-        <w:rPr>
-          <w:rFonts w:ascii="Times New Roman" w:hAnsi="Times New Roman" w:cs="Times New Roman"/>
-          <w:sz w:val="24"/>
-          <w:szCs w:val="24"/>
-        </w:rPr>
-        <w:t>Gömb térfogata: V = (4π /3) R</w:t>
-      </w:r>
-      <w:r>
-        <w:rPr>
-          <w:rFonts w:ascii="Times New Roman" w:hAnsi="Times New Roman" w:cs="Times New Roman"/>
-          <w:sz w:val="24"/>
-          <w:szCs w:val="24"/>
-          <w:vertAlign w:val="superscript"/>
-        </w:rPr>
-        <w:t>3</w:t>
-      </w:r>
-      <w:r>
-        <w:rPr>
-          <w:rFonts w:ascii="Times New Roman" w:hAnsi="Times New Roman" w:cs="Times New Roman"/>
-          <w:sz w:val="24"/>
-          <w:szCs w:val="24"/>
-        </w:rPr>
-        <w:t xml:space="preserve"> = (π /6) d</w:t>
-      </w:r>
-      <w:r>
-        <w:rPr>
-          <w:rFonts w:ascii="Times New Roman" w:hAnsi="Times New Roman" w:cs="Times New Roman"/>
-          <w:sz w:val="24"/>
-          <w:szCs w:val="24"/>
-          <w:vertAlign w:val="superscript"/>
-        </w:rPr>
-        <w:t>3</w:t>
-      </w:r>
-    </w:p>
-    <w:p>
-      <w:pPr>
-        <w:jc w:val="both"/>
-        <w:rPr>
-          <w:rFonts w:ascii="Times New Roman" w:hAnsi="Times New Roman" w:cs="Times New Roman"/>
-          <w:sz w:val="24"/>
-          <w:szCs w:val="24"/>
-        </w:rPr>
-      </w:pPr>
-    </w:p>
-    <w:p>
-      <w:pPr>
-        <w:jc w:val="both"/>
-        <w:rPr>
-          <w:rFonts w:ascii="Times New Roman" w:hAnsi="Times New Roman" w:cs="Times New Roman"/>
-          <w:b/>
-          <w:sz w:val="24"/>
-          <w:szCs w:val="24"/>
-        </w:rPr>
-      </w:pPr>
-      <w:r>
-        <w:rPr>
-          <w:rFonts w:ascii="Times New Roman" w:hAnsi="Times New Roman" w:cs="Times New Roman"/>
-          <w:b/>
-          <w:sz w:val="24"/>
-          <w:szCs w:val="24"/>
-        </w:rPr>
-        <w:t>-weboldal:</w:t>
-      </w:r>
-    </w:p>
-    <w:p>
-      <w:pPr>
-        <w:jc w:val="both"/>
-        <w:rPr>
-          <w:rFonts w:ascii="Times New Roman" w:hAnsi="Times New Roman" w:cs="Times New Roman"/>
-          <w:sz w:val="24"/>
-          <w:szCs w:val="24"/>
-        </w:rPr>
-      </w:pPr>
-      <w:r>
-        <w:rPr>
-          <w:rFonts w:ascii="Times New Roman" w:hAnsi="Times New Roman" w:cs="Times New Roman"/>
-          <w:sz w:val="24"/>
-          <w:szCs w:val="24"/>
-        </w:rPr>
-        <w:tab/>
-      </w:r>
-      <w:r>
-        <w:rPr>
-          <w:rFonts w:ascii="Times New Roman" w:hAnsi="Times New Roman" w:cs="Times New Roman"/>
-          <w:b/>
-          <w:sz w:val="24"/>
-          <w:szCs w:val="24"/>
-          <w:u w:val="single"/>
-        </w:rPr>
-        <w:t>Fejlesztő:</w:t>
-      </w:r>
-      <w:r>
-        <w:rPr>
-          <w:rFonts w:ascii="Times New Roman" w:hAnsi="Times New Roman" w:cs="Times New Roman"/>
-          <w:sz w:val="24"/>
-          <w:szCs w:val="24"/>
-        </w:rPr>
-        <w:t xml:space="preserve"> Zámbó Illés</w:t>
-      </w:r>
-    </w:p>
-    <w:p>
-      <w:pPr>
-        <w:jc w:val="both"/>
-        <w:rPr>
-          <w:rFonts w:ascii="Times New Roman" w:hAnsi="Times New Roman" w:cs="Times New Roman"/>
-          <w:sz w:val="24"/>
-          <w:szCs w:val="24"/>
-        </w:rPr>
-      </w:pPr>
-      <w:r>
-        <w:rPr>
-          <w:rFonts w:ascii="Times New Roman" w:hAnsi="Times New Roman" w:cs="Times New Roman"/>
-          <w:sz w:val="24"/>
-          <w:szCs w:val="24"/>
-        </w:rPr>
-        <w:tab/>
-        <w:t xml:space="preserve">Rövid magyarázat a weboldalon a szoftver céljáról és felhasználásáról. Weboldalon megjelenik szoftver bővebb leírása. A weboldal </w:t>
-      </w:r>
-      <w:proofErr w:type="spellStart"/>
-      <w:r>
-        <w:rPr>
-          <w:rFonts w:ascii="Times New Roman" w:hAnsi="Times New Roman" w:cs="Times New Roman"/>
-          <w:sz w:val="24"/>
-          <w:szCs w:val="24"/>
-        </w:rPr>
-        <w:t>reszponzív</w:t>
-      </w:r>
-      <w:proofErr w:type="spellEnd"/>
-      <w:r>
-        <w:rPr>
-          <w:rFonts w:ascii="Times New Roman" w:hAnsi="Times New Roman" w:cs="Times New Roman"/>
-          <w:sz w:val="24"/>
-          <w:szCs w:val="24"/>
-        </w:rPr>
-        <w:t xml:space="preserve"> lesz. </w:t>
-      </w:r>
-      <w:proofErr w:type="spellStart"/>
-      <w:r>
-        <w:rPr>
-          <w:rFonts w:ascii="Times New Roman" w:hAnsi="Times New Roman" w:cs="Times New Roman"/>
-          <w:sz w:val="24"/>
-          <w:szCs w:val="24"/>
-        </w:rPr>
-        <w:t>Angular</w:t>
-      </w:r>
-      <w:proofErr w:type="spellEnd"/>
-      <w:r>
-        <w:rPr>
-          <w:rFonts w:ascii="Times New Roman" w:hAnsi="Times New Roman" w:cs="Times New Roman"/>
-          <w:sz w:val="24"/>
-          <w:szCs w:val="24"/>
-        </w:rPr>
-        <w:t xml:space="preserve"> keretrendszer segítségével lesz elkészítve az oldal.</w:t>
-      </w:r>
-      <w:r>
-        <w:rPr>
-          <w:rFonts w:ascii="Times New Roman" w:hAnsi="Times New Roman" w:cs="Times New Roman"/>
-          <w:sz w:val="24"/>
-          <w:szCs w:val="24"/>
-        </w:rPr>
-        <w:t xml:space="preserve"> Menü az oldal tetején lesz.</w:t>
+      <w:r>
+        <w:rPr>
+          <w:rFonts w:ascii="Times New Roman" w:hAnsi="Times New Roman" w:cs="Times New Roman"/>
+          <w:sz w:val="24"/>
+          <w:szCs w:val="24"/>
+        </w:rPr>
+        <w:t>Menü az oldal tetején lesz.</w:t>
       </w:r>
     </w:p>
     <w:p>
@@ -1928,43 +1697,7 @@
           <w:sz w:val="24"/>
           <w:szCs w:val="24"/>
         </w:rPr>
-        <w:t xml:space="preserve"> menüpont egy síkidomokról szóló oldalra vezet. Ezen az oldalon rövid bemutatása lesz a síkidomoknak. </w:t>
-      </w:r>
-      <w:proofErr w:type="spellStart"/>
-      <w:r>
-        <w:rPr>
-          <w:rFonts w:ascii="Times New Roman" w:hAnsi="Times New Roman" w:cs="Times New Roman"/>
-          <w:sz w:val="24"/>
-          <w:szCs w:val="24"/>
-        </w:rPr>
-        <w:t>Grid</w:t>
-      </w:r>
-      <w:proofErr w:type="spellEnd"/>
-      <w:r>
-        <w:rPr>
-          <w:rFonts w:ascii="Times New Roman" w:hAnsi="Times New Roman" w:cs="Times New Roman"/>
-          <w:sz w:val="24"/>
-          <w:szCs w:val="24"/>
-        </w:rPr>
-        <w:t xml:space="preserve"> segítségével lesznek elhelyezve. Mindegyik div-</w:t>
-      </w:r>
-      <w:proofErr w:type="spellStart"/>
-      <w:r>
-        <w:rPr>
-          <w:rFonts w:ascii="Times New Roman" w:hAnsi="Times New Roman" w:cs="Times New Roman"/>
-          <w:sz w:val="24"/>
-          <w:szCs w:val="24"/>
-        </w:rPr>
-        <w:t>ben</w:t>
-      </w:r>
-      <w:proofErr w:type="spellEnd"/>
-      <w:r>
-        <w:rPr>
-          <w:rFonts w:ascii="Times New Roman" w:hAnsi="Times New Roman" w:cs="Times New Roman"/>
-          <w:sz w:val="24"/>
-          <w:szCs w:val="24"/>
-        </w:rPr>
-        <w:t xml:space="preserve"> egy kép a síkidomról és a leírás lesz. </w:t>
+        <w:t xml:space="preserve"> menüpont egy síkidomokról szóló oldalra vezet. Ezen az oldalon rövid bemutatása lesz a síkidomoknak. Grid segítségével lesznek elhelyezve. Mindegyik div-ben egy kép a síkidomról és a leírás lesz. </w:t>
       </w:r>
     </w:p>
     <w:p>
@@ -1990,43 +1723,7 @@
           <w:sz w:val="24"/>
           <w:szCs w:val="24"/>
         </w:rPr>
-        <w:t xml:space="preserve">Testek menüpont egy síkidomokról szóló oldalra vezet. Ezen az oldalon rövid bemutatása lesz a síkidomoknak. </w:t>
-      </w:r>
-      <w:proofErr w:type="spellStart"/>
-      <w:r>
-        <w:rPr>
-          <w:rFonts w:ascii="Times New Roman" w:hAnsi="Times New Roman" w:cs="Times New Roman"/>
-          <w:sz w:val="24"/>
-          <w:szCs w:val="24"/>
-        </w:rPr>
-        <w:t>Grid</w:t>
-      </w:r>
-      <w:proofErr w:type="spellEnd"/>
-      <w:r>
-        <w:rPr>
-          <w:rFonts w:ascii="Times New Roman" w:hAnsi="Times New Roman" w:cs="Times New Roman"/>
-          <w:sz w:val="24"/>
-          <w:szCs w:val="24"/>
-        </w:rPr>
-        <w:t xml:space="preserve"> segítségével lesznek elhelyezve. Mindegyik div-</w:t>
-      </w:r>
-      <w:proofErr w:type="spellStart"/>
-      <w:r>
-        <w:rPr>
-          <w:rFonts w:ascii="Times New Roman" w:hAnsi="Times New Roman" w:cs="Times New Roman"/>
-          <w:sz w:val="24"/>
-          <w:szCs w:val="24"/>
-        </w:rPr>
-        <w:t>ben</w:t>
-      </w:r>
-      <w:proofErr w:type="spellEnd"/>
-      <w:r>
-        <w:rPr>
-          <w:rFonts w:ascii="Times New Roman" w:hAnsi="Times New Roman" w:cs="Times New Roman"/>
-          <w:sz w:val="24"/>
-          <w:szCs w:val="24"/>
-        </w:rPr>
-        <w:t xml:space="preserve"> egy kép a testekr</w:t>
+        <w:t>Testek menüpont egy síkidomokról szóló oldalra vezet. Ezen az oldalon rövid bemutatása lesz a síkidomoknak. Grid segítségével lesznek elhelyezve. Mindegyik div-ben egy kép a testekr</w:t>
       </w:r>
       <w:r>
         <w:rPr>

</xml_diff>